<commit_message>
answer key for Dakar Rally
</commit_message>
<xml_diff>
--- a/mjmaslow/Dakar Rally/DakarRally_worksheet.docx
+++ b/mjmaslow/Dakar Rally/DakarRally_worksheet.docx
@@ -119,9 +119,9 @@
           <w:noProof/>
         </w:rPr>
         <w:drawing>
-          <wp:inline distT="0" distB="0" distL="0" distR="0" wp14:anchorId="77EBDEF9" wp14:editId="7B295F64">
-            <wp:extent cx="2841097" cy="1192375"/>
-            <wp:effectExtent l="0" t="0" r="3810" b="1905"/>
+          <wp:inline distT="0" distB="0" distL="0" distR="0" wp14:anchorId="77EBDEF9" wp14:editId="0A646092">
+            <wp:extent cx="3091362" cy="1092117"/>
+            <wp:effectExtent l="0" t="0" r="0" b="635"/>
             <wp:docPr id="989759376" name="Picture 3" descr="A screenshot of a computer&#10;&#10;Description automatically generated"/>
             <wp:cNvGraphicFramePr>
               <a:graphicFrameLocks xmlns:a="http://schemas.openxmlformats.org/drawingml/2006/main" noChangeAspect="1"/>
@@ -141,13 +141,13 @@
                         </a:ext>
                       </a:extLst>
                     </a:blip>
-                    <a:srcRect t="33110" b="8754"/>
+                    <a:srcRect t="33110" b="17953"/>
                     <a:stretch/>
                   </pic:blipFill>
                   <pic:spPr bwMode="auto">
                     <a:xfrm>
                       <a:off x="0" y="0"/>
-                      <a:ext cx="2885460" cy="1210993"/>
+                      <a:ext cx="3158785" cy="1115936"/>
                     </a:xfrm>
                     <a:prstGeom prst="rect">
                       <a:avLst/>
@@ -173,9 +173,9 @@
           <w:noProof/>
         </w:rPr>
         <w:drawing>
-          <wp:inline distT="0" distB="0" distL="0" distR="0" wp14:anchorId="7E5265A6" wp14:editId="5058E05F">
-            <wp:extent cx="2832100" cy="1217236"/>
-            <wp:effectExtent l="0" t="0" r="0" b="2540"/>
+          <wp:inline distT="0" distB="0" distL="0" distR="0" wp14:anchorId="7E5265A6" wp14:editId="556CB2A7">
+            <wp:extent cx="2830760" cy="1216660"/>
+            <wp:effectExtent l="0" t="0" r="1905" b="2540"/>
             <wp:docPr id="1192480347" name="Picture 4" descr="A table with numbers and symbols&#10;&#10;Description automatically generated"/>
             <wp:cNvGraphicFramePr>
               <a:graphicFrameLocks xmlns:a="http://schemas.openxmlformats.org/drawingml/2006/main" noChangeAspect="1"/>
@@ -202,7 +202,7 @@
                   <pic:spPr>
                     <a:xfrm>
                       <a:off x="0" y="0"/>
-                      <a:ext cx="2901123" cy="1246902"/>
+                      <a:ext cx="2905760" cy="1248895"/>
                     </a:xfrm>
                     <a:prstGeom prst="rect">
                       <a:avLst/>
@@ -213,6 +213,35 @@
             </a:graphic>
           </wp:inline>
         </w:drawing>
+      </w:r>
+    </w:p>
+    <w:p>
+      <w:pPr>
+        <w:tabs>
+          <w:tab w:val="left" w:pos="2897"/>
+        </w:tabs>
+        <w:jc w:val="center"/>
+        <w:rPr>
+          <w:rFonts w:ascii="Calibri" w:hAnsi="Calibri" w:cs="Calibri"/>
+        </w:rPr>
+      </w:pPr>
+      <w:r>
+        <w:rPr>
+          <w:rFonts w:ascii="Calibri" w:hAnsi="Calibri" w:cs="Calibri"/>
+        </w:rPr>
+        <w:t xml:space="preserve">*Model has a </w:t>
+      </w:r>
+      <w:r>
+        <w:rPr>
+          <w:rFonts w:ascii="Calibri" w:hAnsi="Calibri" w:cs="Calibri"/>
+        </w:rPr>
+        <w:t>F-statistic: 101.9 on 4 and 117 DF</w:t>
+      </w:r>
+      <w:r>
+        <w:rPr>
+          <w:rFonts w:ascii="Calibri" w:hAnsi="Calibri" w:cs="Calibri"/>
+        </w:rPr>
+        <w:t>*</w:t>
       </w:r>
     </w:p>
     <w:p>
@@ -1801,6 +1830,7 @@
   <w:style w:type="character" w:default="1" w:styleId="DefaultParagraphFont">
     <w:name w:val="Default Paragraph Font"/>
     <w:uiPriority w:val="1"/>
+    <w:semiHidden/>
     <w:unhideWhenUsed/>
   </w:style>
   <w:style w:type="table" w:default="1" w:styleId="TableNormal">

</xml_diff>

<commit_message>
finished dakar rally worksheet + answer key
</commit_message>
<xml_diff>
--- a/mjmaslow/Dakar Rally/DakarRally_worksheet.docx
+++ b/mjmaslow/Dakar Rally/DakarRally_worksheet.docx
@@ -223,26 +223,31 @@
         <w:jc w:val="center"/>
         <w:rPr>
           <w:rFonts w:ascii="Calibri" w:hAnsi="Calibri" w:cs="Calibri"/>
-        </w:rPr>
-      </w:pPr>
-      <w:r>
-        <w:rPr>
-          <w:rFonts w:ascii="Calibri" w:hAnsi="Calibri" w:cs="Calibri"/>
-        </w:rPr>
-        <w:t xml:space="preserve">*Model has a </w:t>
-      </w:r>
-      <w:r>
-        <w:rPr>
-          <w:rFonts w:ascii="Calibri" w:hAnsi="Calibri" w:cs="Calibri"/>
-        </w:rPr>
-        <w:t>F-statistic: 101.9 on 4 and 117 DF</w:t>
-      </w:r>
-      <w:r>
-        <w:rPr>
-          <w:rFonts w:ascii="Calibri" w:hAnsi="Calibri" w:cs="Calibri"/>
-        </w:rPr>
-        <w:t>*</w:t>
-      </w:r>
+          <w:i/>
+          <w:iCs/>
+        </w:rPr>
+      </w:pPr>
+      <w:r>
+        <w:rPr>
+          <w:rFonts w:ascii="Calibri" w:hAnsi="Calibri" w:cs="Calibri"/>
+          <w:i/>
+          <w:iCs/>
+        </w:rPr>
+        <w:t>*Model has a F-statistic: 101.9 on 4 and 117 DF*</w:t>
+      </w:r>
+    </w:p>
+    <w:p>
+      <w:pPr>
+        <w:tabs>
+          <w:tab w:val="left" w:pos="2897"/>
+        </w:tabs>
+        <w:jc w:val="center"/>
+        <w:rPr>
+          <w:rFonts w:ascii="Calibri" w:hAnsi="Calibri" w:cs="Calibri"/>
+          <w:i/>
+          <w:iCs/>
+        </w:rPr>
+      </w:pPr>
     </w:p>
     <w:p>
       <w:pPr>
@@ -464,127 +469,20 @@
           <w:rFonts w:ascii="Calibri" w:hAnsi="Calibri" w:cs="Calibri"/>
         </w:rPr>
       </w:pPr>
-      <w:r>
-        <w:rPr>
-          <w:rFonts w:ascii="Calibri" w:hAnsi="Calibri" w:cs="Calibri"/>
-        </w:rPr>
-        <w:t xml:space="preserve">         c.  Test whether the model is significant or not. Show/Explain work.</w:t>
-      </w:r>
-    </w:p>
-    <w:p>
-      <w:pPr>
-        <w:tabs>
-          <w:tab w:val="left" w:pos="2897"/>
-        </w:tabs>
-        <w:rPr>
-          <w:rFonts w:ascii="Calibri" w:hAnsi="Calibri" w:cs="Calibri"/>
-        </w:rPr>
-      </w:pPr>
-    </w:p>
-    <w:p>
-      <w:pPr>
-        <w:tabs>
-          <w:tab w:val="left" w:pos="2897"/>
-        </w:tabs>
-        <w:rPr>
-          <w:rFonts w:ascii="Calibri" w:hAnsi="Calibri" w:cs="Calibri"/>
-        </w:rPr>
-      </w:pPr>
-    </w:p>
-    <w:p>
-      <w:pPr>
-        <w:tabs>
-          <w:tab w:val="left" w:pos="2897"/>
-        </w:tabs>
-        <w:rPr>
-          <w:rFonts w:ascii="Calibri" w:hAnsi="Calibri" w:cs="Calibri"/>
-        </w:rPr>
-      </w:pPr>
-    </w:p>
-    <w:p>
-      <w:pPr>
-        <w:tabs>
-          <w:tab w:val="left" w:pos="2897"/>
-        </w:tabs>
-        <w:rPr>
-          <w:rFonts w:ascii="Calibri" w:hAnsi="Calibri" w:cs="Calibri"/>
-        </w:rPr>
-      </w:pPr>
-    </w:p>
-    <w:p>
-      <w:pPr>
-        <w:tabs>
-          <w:tab w:val="left" w:pos="2897"/>
-        </w:tabs>
-        <w:rPr>
-          <w:rFonts w:ascii="Calibri" w:hAnsi="Calibri" w:cs="Calibri"/>
-        </w:rPr>
-      </w:pPr>
-    </w:p>
-    <w:p>
-      <w:pPr>
-        <w:tabs>
-          <w:tab w:val="left" w:pos="2897"/>
-        </w:tabs>
-        <w:rPr>
-          <w:rFonts w:ascii="Calibri" w:hAnsi="Calibri" w:cs="Calibri"/>
-        </w:rPr>
-      </w:pPr>
-    </w:p>
-    <w:p>
-      <w:pPr>
-        <w:tabs>
-          <w:tab w:val="left" w:pos="2897"/>
-        </w:tabs>
-        <w:rPr>
-          <w:rFonts w:ascii="Calibri" w:hAnsi="Calibri" w:cs="Calibri"/>
-        </w:rPr>
-      </w:pPr>
-    </w:p>
-    <w:p>
-      <w:pPr>
-        <w:tabs>
-          <w:tab w:val="left" w:pos="2897"/>
-        </w:tabs>
-        <w:rPr>
-          <w:rFonts w:ascii="Calibri" w:hAnsi="Calibri" w:cs="Calibri"/>
-        </w:rPr>
-      </w:pPr>
-    </w:p>
-    <w:p>
-      <w:pPr>
-        <w:tabs>
-          <w:tab w:val="left" w:pos="2897"/>
-        </w:tabs>
-        <w:rPr>
-          <w:rFonts w:ascii="Calibri" w:hAnsi="Calibri" w:cs="Calibri"/>
-        </w:rPr>
-      </w:pPr>
-    </w:p>
-    <w:p>
-      <w:pPr>
-        <w:tabs>
-          <w:tab w:val="left" w:pos="2897"/>
-        </w:tabs>
-        <w:rPr>
-          <w:rFonts w:ascii="Calibri" w:hAnsi="Calibri" w:cs="Calibri"/>
-        </w:rPr>
-      </w:pPr>
-    </w:p>
-    <w:p>
-      <w:pPr>
-        <w:tabs>
-          <w:tab w:val="left" w:pos="2897"/>
-        </w:tabs>
-        <w:rPr>
-          <w:rFonts w:ascii="Calibri" w:hAnsi="Calibri" w:cs="Calibri"/>
-        </w:rPr>
-      </w:pPr>
-      <w:r>
-        <w:rPr>
-          <w:rFonts w:ascii="Calibri" w:hAnsi="Calibri" w:cs="Calibri"/>
-        </w:rPr>
-        <w:lastRenderedPageBreak/>
+    </w:p>
+    <w:p>
+      <w:pPr>
+        <w:tabs>
+          <w:tab w:val="left" w:pos="2897"/>
+        </w:tabs>
+        <w:rPr>
+          <w:rFonts w:ascii="Calibri" w:hAnsi="Calibri" w:cs="Calibri"/>
+        </w:rPr>
+      </w:pPr>
+      <w:r>
+        <w:rPr>
+          <w:rFonts w:ascii="Calibri" w:hAnsi="Calibri" w:cs="Calibri"/>
+        </w:rPr>
         <w:t xml:space="preserve">2. </w:t>
       </w:r>
       <w:r>
@@ -685,36 +583,6 @@
         </w:rPr>
         <w:t>Fit the model, and record R-code below.</w:t>
       </w:r>
-    </w:p>
-    <w:p>
-      <w:pPr>
-        <w:tabs>
-          <w:tab w:val="left" w:pos="2897"/>
-        </w:tabs>
-        <w:rPr>
-          <w:rFonts w:ascii="Calibri" w:hAnsi="Calibri" w:cs="Calibri"/>
-        </w:rPr>
-      </w:pPr>
-    </w:p>
-    <w:p>
-      <w:pPr>
-        <w:tabs>
-          <w:tab w:val="left" w:pos="2897"/>
-        </w:tabs>
-        <w:rPr>
-          <w:rFonts w:ascii="Calibri" w:hAnsi="Calibri" w:cs="Calibri"/>
-        </w:rPr>
-      </w:pPr>
-    </w:p>
-    <w:p>
-      <w:pPr>
-        <w:tabs>
-          <w:tab w:val="left" w:pos="2897"/>
-        </w:tabs>
-        <w:rPr>
-          <w:rFonts w:ascii="Calibri" w:hAnsi="Calibri" w:cs="Calibri"/>
-        </w:rPr>
-      </w:pPr>
     </w:p>
     <w:p>
       <w:pPr>

</xml_diff>